<commit_message>
Planification, installation serveur core1, rapport
</commit_message>
<xml_diff>
--- a/R-P_SYS_184-amizeqiri-Rapport.docx
+++ b/R-P_SYS_184-amizeqiri-Rapport.docx
@@ -41,9 +41,9 @@
           <w:noProof/>
         </w:rPr>
         <w:drawing>
-          <wp:inline distT="0" distB="0" distL="0" distR="0" wp14:anchorId="733F270C" wp14:editId="0F4AEA97">
-            <wp:extent cx="3460990" cy="2166580"/>
-            <wp:effectExtent l="0" t="0" r="6350" b="5715"/>
+          <wp:inline distT="0" distB="0" distL="0" distR="0" wp14:anchorId="733F270C" wp14:editId="745B9BCC">
+            <wp:extent cx="3460990" cy="1829948"/>
+            <wp:effectExtent l="0" t="0" r="0" b="0"/>
             <wp:docPr id="6" name="Image 6"/>
             <wp:cNvGraphicFramePr>
               <a:graphicFrameLocks xmlns:a="http://schemas.openxmlformats.org/drawingml/2006/main" noChangeAspect="1"/>
@@ -58,7 +58,7 @@
                     </pic:cNvPicPr>
                   </pic:nvPicPr>
                   <pic:blipFill>
-                    <a:blip r:embed="rId11">
+                    <a:blip r:embed="rId11" cstate="print">
                       <a:extLst>
                         <a:ext uri="{28A0092B-C50C-407E-A947-70E740481C1C}">
                           <a14:useLocalDpi xmlns:a14="http://schemas.microsoft.com/office/drawing/2010/main" val="0"/>
@@ -75,7 +75,7 @@
                   <pic:spPr bwMode="auto">
                     <a:xfrm>
                       <a:off x="0" y="0"/>
-                      <a:ext cx="3460990" cy="2166580"/>
+                      <a:ext cx="3460990" cy="1829948"/>
                     </a:xfrm>
                     <a:prstGeom prst="rect">
                       <a:avLst/>
@@ -256,7 +256,7 @@
         </w:rPr>
         <w:fldChar w:fldCharType="separate"/>
       </w:r>
-      <w:hyperlink w:anchor="_Toc187668450" w:history="1">
+      <w:hyperlink w:anchor="_Toc187674066" w:history="1">
         <w:r>
           <w:rPr>
             <w:rStyle w:val="Lienhypertexte"/>
@@ -302,7 +302,7 @@
             <w:noProof/>
             <w:webHidden/>
           </w:rPr>
-          <w:instrText xml:space="preserve"> PAGEREF _Toc187668450 \h </w:instrText>
+          <w:instrText xml:space="preserve"> PAGEREF _Toc187674066 \h </w:instrText>
         </w:r>
         <w:r>
           <w:rPr>
@@ -348,7 +348,7 @@
           <w14:ligatures w14:val="standardContextual"/>
         </w:rPr>
       </w:pPr>
-      <w:hyperlink w:anchor="_Toc187668451" w:history="1">
+      <w:hyperlink w:anchor="_Toc187674067" w:history="1">
         <w:r>
           <w:rPr>
             <w:rStyle w:val="Lienhypertexte"/>
@@ -392,7 +392,7 @@
             <w:noProof/>
             <w:webHidden/>
           </w:rPr>
-          <w:instrText xml:space="preserve"> PAGEREF _Toc187668451 \h </w:instrText>
+          <w:instrText xml:space="preserve"> PAGEREF _Toc187674067 \h </w:instrText>
         </w:r>
         <w:r>
           <w:rPr>
@@ -438,7 +438,7 @@
           <w14:ligatures w14:val="standardContextual"/>
         </w:rPr>
       </w:pPr>
-      <w:hyperlink w:anchor="_Toc187668452" w:history="1">
+      <w:hyperlink w:anchor="_Toc187674068" w:history="1">
         <w:r>
           <w:rPr>
             <w:rStyle w:val="Lienhypertexte"/>
@@ -482,7 +482,7 @@
             <w:noProof/>
             <w:webHidden/>
           </w:rPr>
-          <w:instrText xml:space="preserve"> PAGEREF _Toc187668452 \h </w:instrText>
+          <w:instrText xml:space="preserve"> PAGEREF _Toc187674068 \h </w:instrText>
         </w:r>
         <w:r>
           <w:rPr>
@@ -530,7 +530,7 @@
           <w14:ligatures w14:val="standardContextual"/>
         </w:rPr>
       </w:pPr>
-      <w:hyperlink w:anchor="_Toc187668453" w:history="1">
+      <w:hyperlink w:anchor="_Toc187674069" w:history="1">
         <w:r>
           <w:rPr>
             <w:rStyle w:val="Lienhypertexte"/>
@@ -576,97 +576,7 @@
             <w:noProof/>
             <w:webHidden/>
           </w:rPr>
-          <w:instrText xml:space="preserve"> PAGEREF _Toc187668453 \h </w:instrText>
-        </w:r>
-        <w:r>
-          <w:rPr>
-            <w:noProof/>
-            <w:webHidden/>
-          </w:rPr>
-        </w:r>
-        <w:r>
-          <w:rPr>
-            <w:noProof/>
-            <w:webHidden/>
-          </w:rPr>
-          <w:fldChar w:fldCharType="separate"/>
-        </w:r>
-        <w:r>
-          <w:rPr>
-            <w:noProof/>
-            <w:webHidden/>
-          </w:rPr>
-          <w:t>3</w:t>
-        </w:r>
-        <w:r>
-          <w:rPr>
-            <w:noProof/>
-            <w:webHidden/>
-          </w:rPr>
-          <w:fldChar w:fldCharType="end"/>
-        </w:r>
-      </w:hyperlink>
-    </w:p>
-    <w:p>
-      <w:pPr>
-        <w:pStyle w:val="TM2"/>
-        <w:tabs>
-          <w:tab w:val="left" w:pos="800"/>
-          <w:tab w:val="right" w:leader="dot" w:pos="9060"/>
-        </w:tabs>
-        <w:rPr>
-          <w:rFonts w:eastAsiaTheme="minorEastAsia" w:cstheme="minorBidi"/>
-          <w:smallCaps w:val="0"/>
-          <w:noProof/>
-          <w:kern w:val="2"/>
-          <w14:ligatures w14:val="standardContextual"/>
-        </w:rPr>
-      </w:pPr>
-      <w:hyperlink w:anchor="_Toc187668454" w:history="1">
-        <w:r>
-          <w:rPr>
-            <w:rStyle w:val="Lienhypertexte"/>
-            <w:noProof/>
-          </w:rPr>
-          <w:t>2.1</w:t>
-        </w:r>
-        <w:r>
-          <w:rPr>
-            <w:rFonts w:eastAsiaTheme="minorEastAsia" w:cstheme="minorBidi"/>
-            <w:smallCaps w:val="0"/>
-            <w:noProof/>
-            <w:kern w:val="2"/>
-            <w14:ligatures w14:val="standardContextual"/>
-          </w:rPr>
-          <w:tab/>
-        </w:r>
-        <w:r>
-          <w:rPr>
-            <w:rStyle w:val="Lienhypertexte"/>
-            <w:noProof/>
-          </w:rPr>
-          <w:t>Problème d'installation de logiciels sur la VM</w:t>
-        </w:r>
-        <w:r>
-          <w:rPr>
-            <w:noProof/>
-            <w:webHidden/>
-          </w:rPr>
-          <w:tab/>
-        </w:r>
-        <w:r>
-          <w:rPr>
-            <w:noProof/>
-            <w:webHidden/>
-          </w:rPr>
-          <w:fldChar w:fldCharType="begin"/>
-        </w:r>
-        <w:r>
-          <w:rPr>
-            <w:noProof/>
-            <w:webHidden/>
-          </w:rPr>
-          <w:instrText xml:space="preserve"> PAGEREF _Toc187668454 \h </w:instrText>
+          <w:instrText xml:space="preserve"> PAGEREF _Toc187674069 \h </w:instrText>
         </w:r>
         <w:r>
           <w:rPr>
@@ -714,7 +624,7 @@
           <w14:ligatures w14:val="standardContextual"/>
         </w:rPr>
       </w:pPr>
-      <w:hyperlink w:anchor="_Toc187668455" w:history="1">
+      <w:hyperlink w:anchor="_Toc187674070" w:history="1">
         <w:r>
           <w:rPr>
             <w:rStyle w:val="Lienhypertexte"/>
@@ -760,187 +670,7 @@
             <w:noProof/>
             <w:webHidden/>
           </w:rPr>
-          <w:instrText xml:space="preserve"> PAGEREF _Toc187668455 \h </w:instrText>
-        </w:r>
-        <w:r>
-          <w:rPr>
-            <w:noProof/>
-            <w:webHidden/>
-          </w:rPr>
-        </w:r>
-        <w:r>
-          <w:rPr>
-            <w:noProof/>
-            <w:webHidden/>
-          </w:rPr>
-          <w:fldChar w:fldCharType="separate"/>
-        </w:r>
-        <w:r>
-          <w:rPr>
-            <w:noProof/>
-            <w:webHidden/>
-          </w:rPr>
-          <w:t>3</w:t>
-        </w:r>
-        <w:r>
-          <w:rPr>
-            <w:noProof/>
-            <w:webHidden/>
-          </w:rPr>
-          <w:fldChar w:fldCharType="end"/>
-        </w:r>
-      </w:hyperlink>
-    </w:p>
-    <w:p>
-      <w:pPr>
-        <w:pStyle w:val="TM2"/>
-        <w:tabs>
-          <w:tab w:val="left" w:pos="800"/>
-          <w:tab w:val="right" w:leader="dot" w:pos="9060"/>
-        </w:tabs>
-        <w:rPr>
-          <w:rFonts w:eastAsiaTheme="minorEastAsia" w:cstheme="minorBidi"/>
-          <w:smallCaps w:val="0"/>
-          <w:noProof/>
-          <w:kern w:val="2"/>
-          <w14:ligatures w14:val="standardContextual"/>
-        </w:rPr>
-      </w:pPr>
-      <w:hyperlink w:anchor="_Toc187668456" w:history="1">
-        <w:r>
-          <w:rPr>
-            <w:rStyle w:val="Lienhypertexte"/>
-            <w:noProof/>
-          </w:rPr>
-          <w:t>3.1</w:t>
-        </w:r>
-        <w:r>
-          <w:rPr>
-            <w:rFonts w:eastAsiaTheme="minorEastAsia" w:cstheme="minorBidi"/>
-            <w:smallCaps w:val="0"/>
-            <w:noProof/>
-            <w:kern w:val="2"/>
-            <w14:ligatures w14:val="standardContextual"/>
-          </w:rPr>
-          <w:tab/>
-        </w:r>
-        <w:r>
-          <w:rPr>
-            <w:rStyle w:val="Lienhypertexte"/>
-            <w:noProof/>
-          </w:rPr>
-          <w:t>Retour sur l'expérience</w:t>
-        </w:r>
-        <w:r>
-          <w:rPr>
-            <w:noProof/>
-            <w:webHidden/>
-          </w:rPr>
-          <w:tab/>
-        </w:r>
-        <w:r>
-          <w:rPr>
-            <w:noProof/>
-            <w:webHidden/>
-          </w:rPr>
-          <w:fldChar w:fldCharType="begin"/>
-        </w:r>
-        <w:r>
-          <w:rPr>
-            <w:noProof/>
-            <w:webHidden/>
-          </w:rPr>
-          <w:instrText xml:space="preserve"> PAGEREF _Toc187668456 \h </w:instrText>
-        </w:r>
-        <w:r>
-          <w:rPr>
-            <w:noProof/>
-            <w:webHidden/>
-          </w:rPr>
-        </w:r>
-        <w:r>
-          <w:rPr>
-            <w:noProof/>
-            <w:webHidden/>
-          </w:rPr>
-          <w:fldChar w:fldCharType="separate"/>
-        </w:r>
-        <w:r>
-          <w:rPr>
-            <w:noProof/>
-            <w:webHidden/>
-          </w:rPr>
-          <w:t>3</w:t>
-        </w:r>
-        <w:r>
-          <w:rPr>
-            <w:noProof/>
-            <w:webHidden/>
-          </w:rPr>
-          <w:fldChar w:fldCharType="end"/>
-        </w:r>
-      </w:hyperlink>
-    </w:p>
-    <w:p>
-      <w:pPr>
-        <w:pStyle w:val="TM2"/>
-        <w:tabs>
-          <w:tab w:val="left" w:pos="800"/>
-          <w:tab w:val="right" w:leader="dot" w:pos="9060"/>
-        </w:tabs>
-        <w:rPr>
-          <w:rFonts w:eastAsiaTheme="minorEastAsia" w:cstheme="minorBidi"/>
-          <w:smallCaps w:val="0"/>
-          <w:noProof/>
-          <w:kern w:val="2"/>
-          <w14:ligatures w14:val="standardContextual"/>
-        </w:rPr>
-      </w:pPr>
-      <w:hyperlink w:anchor="_Toc187668457" w:history="1">
-        <w:r>
-          <w:rPr>
-            <w:rStyle w:val="Lienhypertexte"/>
-            <w:noProof/>
-          </w:rPr>
-          <w:t>3.2</w:t>
-        </w:r>
-        <w:r>
-          <w:rPr>
-            <w:rFonts w:eastAsiaTheme="minorEastAsia" w:cstheme="minorBidi"/>
-            <w:smallCaps w:val="0"/>
-            <w:noProof/>
-            <w:kern w:val="2"/>
-            <w14:ligatures w14:val="standardContextual"/>
-          </w:rPr>
-          <w:tab/>
-        </w:r>
-        <w:r>
-          <w:rPr>
-            <w:rStyle w:val="Lienhypertexte"/>
-            <w:noProof/>
-          </w:rPr>
-          <w:t>Applications futures</w:t>
-        </w:r>
-        <w:r>
-          <w:rPr>
-            <w:noProof/>
-            <w:webHidden/>
-          </w:rPr>
-          <w:tab/>
-        </w:r>
-        <w:r>
-          <w:rPr>
-            <w:noProof/>
-            <w:webHidden/>
-          </w:rPr>
-          <w:fldChar w:fldCharType="begin"/>
-        </w:r>
-        <w:r>
-          <w:rPr>
-            <w:noProof/>
-            <w:webHidden/>
-          </w:rPr>
-          <w:instrText xml:space="preserve"> PAGEREF _Toc187668457 \h </w:instrText>
+          <w:instrText xml:space="preserve"> PAGEREF _Toc187674070 \h </w:instrText>
         </w:r>
         <w:r>
           <w:rPr>
@@ -988,7 +718,7 @@
           <w14:ligatures w14:val="standardContextual"/>
         </w:rPr>
       </w:pPr>
-      <w:hyperlink w:anchor="_Toc187668458" w:history="1">
+      <w:hyperlink w:anchor="_Toc187674071" w:history="1">
         <w:r>
           <w:rPr>
             <w:rStyle w:val="Lienhypertexte"/>
@@ -1013,7 +743,7 @@
             <w:rStyle w:val="Lienhypertexte"/>
             <w:noProof/>
           </w:rPr>
-          <w:t>Annexes</w:t>
+          <w:t>Sources &amp; Aides</w:t>
         </w:r>
         <w:r>
           <w:rPr>
@@ -1034,7 +764,7 @@
             <w:noProof/>
             <w:webHidden/>
           </w:rPr>
-          <w:instrText xml:space="preserve"> PAGEREF _Toc187668458 \h </w:instrText>
+          <w:instrText xml:space="preserve"> PAGEREF _Toc187674071 \h </w:instrText>
         </w:r>
         <w:r>
           <w:rPr>
@@ -1055,920 +785,6 @@
             <w:webHidden/>
           </w:rPr>
           <w:t>3</w:t>
-        </w:r>
-        <w:r>
-          <w:rPr>
-            <w:noProof/>
-            <w:webHidden/>
-          </w:rPr>
-          <w:fldChar w:fldCharType="end"/>
-        </w:r>
-      </w:hyperlink>
-    </w:p>
-    <w:p>
-      <w:pPr>
-        <w:pStyle w:val="TM2"/>
-        <w:tabs>
-          <w:tab w:val="left" w:pos="800"/>
-          <w:tab w:val="right" w:leader="dot" w:pos="9060"/>
-        </w:tabs>
-        <w:rPr>
-          <w:rFonts w:eastAsiaTheme="minorEastAsia" w:cstheme="minorBidi"/>
-          <w:smallCaps w:val="0"/>
-          <w:noProof/>
-          <w:kern w:val="2"/>
-          <w14:ligatures w14:val="standardContextual"/>
-        </w:rPr>
-      </w:pPr>
-      <w:hyperlink w:anchor="_Toc187668459" w:history="1">
-        <w:r>
-          <w:rPr>
-            <w:rStyle w:val="Lienhypertexte"/>
-            <w:noProof/>
-          </w:rPr>
-          <w:t>4.1</w:t>
-        </w:r>
-        <w:r>
-          <w:rPr>
-            <w:rFonts w:eastAsiaTheme="minorEastAsia" w:cstheme="minorBidi"/>
-            <w:smallCaps w:val="0"/>
-            <w:noProof/>
-            <w:kern w:val="2"/>
-            <w14:ligatures w14:val="standardContextual"/>
-          </w:rPr>
-          <w:tab/>
-        </w:r>
-        <w:r>
-          <w:rPr>
-            <w:rStyle w:val="Lienhypertexte"/>
-            <w:noProof/>
-          </w:rPr>
-          <w:t>Scripts</w:t>
-        </w:r>
-        <w:r>
-          <w:rPr>
-            <w:noProof/>
-            <w:webHidden/>
-          </w:rPr>
-          <w:tab/>
-        </w:r>
-        <w:r>
-          <w:rPr>
-            <w:noProof/>
-            <w:webHidden/>
-          </w:rPr>
-          <w:fldChar w:fldCharType="begin"/>
-        </w:r>
-        <w:r>
-          <w:rPr>
-            <w:noProof/>
-            <w:webHidden/>
-          </w:rPr>
-          <w:instrText xml:space="preserve"> PAGEREF _Toc187668459 \h </w:instrText>
-        </w:r>
-        <w:r>
-          <w:rPr>
-            <w:noProof/>
-            <w:webHidden/>
-          </w:rPr>
-        </w:r>
-        <w:r>
-          <w:rPr>
-            <w:noProof/>
-            <w:webHidden/>
-          </w:rPr>
-          <w:fldChar w:fldCharType="separate"/>
-        </w:r>
-        <w:r>
-          <w:rPr>
-            <w:noProof/>
-            <w:webHidden/>
-          </w:rPr>
-          <w:t>3</w:t>
-        </w:r>
-        <w:r>
-          <w:rPr>
-            <w:noProof/>
-            <w:webHidden/>
-          </w:rPr>
-          <w:fldChar w:fldCharType="end"/>
-        </w:r>
-      </w:hyperlink>
-    </w:p>
-    <w:p>
-      <w:pPr>
-        <w:pStyle w:val="TM3"/>
-        <w:tabs>
-          <w:tab w:val="left" w:pos="1200"/>
-          <w:tab w:val="right" w:leader="dot" w:pos="9060"/>
-        </w:tabs>
-        <w:rPr>
-          <w:rFonts w:eastAsiaTheme="minorEastAsia" w:cstheme="minorBidi"/>
-          <w:i w:val="0"/>
-          <w:iCs w:val="0"/>
-          <w:noProof/>
-          <w:kern w:val="2"/>
-          <w14:ligatures w14:val="standardContextual"/>
-        </w:rPr>
-      </w:pPr>
-      <w:hyperlink w:anchor="_Toc187668460" w:history="1">
-        <w:r>
-          <w:rPr>
-            <w:rStyle w:val="Lienhypertexte"/>
-            <w:noProof/>
-          </w:rPr>
-          <w:t>4.1.1</w:t>
-        </w:r>
-        <w:r>
-          <w:rPr>
-            <w:rFonts w:eastAsiaTheme="minorEastAsia" w:cstheme="minorBidi"/>
-            <w:i w:val="0"/>
-            <w:iCs w:val="0"/>
-            <w:noProof/>
-            <w:kern w:val="2"/>
-            <w14:ligatures w14:val="standardContextual"/>
-          </w:rPr>
-          <w:tab/>
-        </w:r>
-        <w:r>
-          <w:rPr>
-            <w:rStyle w:val="Lienhypertexte"/>
-            <w:noProof/>
-          </w:rPr>
-          <w:t>ListerRessources.ps1</w:t>
-        </w:r>
-        <w:r>
-          <w:rPr>
-            <w:noProof/>
-            <w:webHidden/>
-          </w:rPr>
-          <w:tab/>
-        </w:r>
-        <w:r>
-          <w:rPr>
-            <w:noProof/>
-            <w:webHidden/>
-          </w:rPr>
-          <w:fldChar w:fldCharType="begin"/>
-        </w:r>
-        <w:r>
-          <w:rPr>
-            <w:noProof/>
-            <w:webHidden/>
-          </w:rPr>
-          <w:instrText xml:space="preserve"> PAGEREF _Toc187668460 \h </w:instrText>
-        </w:r>
-        <w:r>
-          <w:rPr>
-            <w:noProof/>
-            <w:webHidden/>
-          </w:rPr>
-        </w:r>
-        <w:r>
-          <w:rPr>
-            <w:noProof/>
-            <w:webHidden/>
-          </w:rPr>
-          <w:fldChar w:fldCharType="separate"/>
-        </w:r>
-        <w:r>
-          <w:rPr>
-            <w:noProof/>
-            <w:webHidden/>
-          </w:rPr>
-          <w:t>3</w:t>
-        </w:r>
-        <w:r>
-          <w:rPr>
-            <w:noProof/>
-            <w:webHidden/>
-          </w:rPr>
-          <w:fldChar w:fldCharType="end"/>
-        </w:r>
-      </w:hyperlink>
-    </w:p>
-    <w:p>
-      <w:pPr>
-        <w:pStyle w:val="TM3"/>
-        <w:tabs>
-          <w:tab w:val="left" w:pos="1200"/>
-          <w:tab w:val="right" w:leader="dot" w:pos="9060"/>
-        </w:tabs>
-        <w:rPr>
-          <w:rFonts w:eastAsiaTheme="minorEastAsia" w:cstheme="minorBidi"/>
-          <w:i w:val="0"/>
-          <w:iCs w:val="0"/>
-          <w:noProof/>
-          <w:kern w:val="2"/>
-          <w14:ligatures w14:val="standardContextual"/>
-        </w:rPr>
-      </w:pPr>
-      <w:hyperlink w:anchor="_Toc187668461" w:history="1">
-        <w:r>
-          <w:rPr>
-            <w:rStyle w:val="Lienhypertexte"/>
-            <w:noProof/>
-          </w:rPr>
-          <w:t>4.1.2</w:t>
-        </w:r>
-        <w:r>
-          <w:rPr>
-            <w:rFonts w:eastAsiaTheme="minorEastAsia" w:cstheme="minorBidi"/>
-            <w:i w:val="0"/>
-            <w:iCs w:val="0"/>
-            <w:noProof/>
-            <w:kern w:val="2"/>
-            <w14:ligatures w14:val="standardContextual"/>
-          </w:rPr>
-          <w:tab/>
-        </w:r>
-        <w:r>
-          <w:rPr>
-            <w:rStyle w:val="Lienhypertexte"/>
-            <w:noProof/>
-          </w:rPr>
-          <w:t>ListerVMs.ps1</w:t>
-        </w:r>
-        <w:r>
-          <w:rPr>
-            <w:noProof/>
-            <w:webHidden/>
-          </w:rPr>
-          <w:tab/>
-        </w:r>
-        <w:r>
-          <w:rPr>
-            <w:noProof/>
-            <w:webHidden/>
-          </w:rPr>
-          <w:fldChar w:fldCharType="begin"/>
-        </w:r>
-        <w:r>
-          <w:rPr>
-            <w:noProof/>
-            <w:webHidden/>
-          </w:rPr>
-          <w:instrText xml:space="preserve"> PAGEREF _Toc187668461 \h </w:instrText>
-        </w:r>
-        <w:r>
-          <w:rPr>
-            <w:noProof/>
-            <w:webHidden/>
-          </w:rPr>
-        </w:r>
-        <w:r>
-          <w:rPr>
-            <w:noProof/>
-            <w:webHidden/>
-          </w:rPr>
-          <w:fldChar w:fldCharType="separate"/>
-        </w:r>
-        <w:r>
-          <w:rPr>
-            <w:noProof/>
-            <w:webHidden/>
-          </w:rPr>
-          <w:t>4</w:t>
-        </w:r>
-        <w:r>
-          <w:rPr>
-            <w:noProof/>
-            <w:webHidden/>
-          </w:rPr>
-          <w:fldChar w:fldCharType="end"/>
-        </w:r>
-      </w:hyperlink>
-    </w:p>
-    <w:p>
-      <w:pPr>
-        <w:pStyle w:val="TM2"/>
-        <w:tabs>
-          <w:tab w:val="left" w:pos="800"/>
-          <w:tab w:val="right" w:leader="dot" w:pos="9060"/>
-        </w:tabs>
-        <w:rPr>
-          <w:rFonts w:eastAsiaTheme="minorEastAsia" w:cstheme="minorBidi"/>
-          <w:smallCaps w:val="0"/>
-          <w:noProof/>
-          <w:kern w:val="2"/>
-          <w14:ligatures w14:val="standardContextual"/>
-        </w:rPr>
-      </w:pPr>
-      <w:hyperlink w:anchor="_Toc187668462" w:history="1">
-        <w:r>
-          <w:rPr>
-            <w:rStyle w:val="Lienhypertexte"/>
-            <w:noProof/>
-          </w:rPr>
-          <w:t>4.2</w:t>
-        </w:r>
-        <w:r>
-          <w:rPr>
-            <w:rFonts w:eastAsiaTheme="minorEastAsia" w:cstheme="minorBidi"/>
-            <w:smallCaps w:val="0"/>
-            <w:noProof/>
-            <w:kern w:val="2"/>
-            <w14:ligatures w14:val="standardContextual"/>
-          </w:rPr>
-          <w:tab/>
-        </w:r>
-        <w:r>
-          <w:rPr>
-            <w:rStyle w:val="Lienhypertexte"/>
-            <w:noProof/>
-          </w:rPr>
-          <w:t>Templates ARM</w:t>
-        </w:r>
-        <w:r>
-          <w:rPr>
-            <w:noProof/>
-            <w:webHidden/>
-          </w:rPr>
-          <w:tab/>
-        </w:r>
-        <w:r>
-          <w:rPr>
-            <w:noProof/>
-            <w:webHidden/>
-          </w:rPr>
-          <w:fldChar w:fldCharType="begin"/>
-        </w:r>
-        <w:r>
-          <w:rPr>
-            <w:noProof/>
-            <w:webHidden/>
-          </w:rPr>
-          <w:instrText xml:space="preserve"> PAGEREF _Toc187668462 \h </w:instrText>
-        </w:r>
-        <w:r>
-          <w:rPr>
-            <w:noProof/>
-            <w:webHidden/>
-          </w:rPr>
-        </w:r>
-        <w:r>
-          <w:rPr>
-            <w:noProof/>
-            <w:webHidden/>
-          </w:rPr>
-          <w:fldChar w:fldCharType="separate"/>
-        </w:r>
-        <w:r>
-          <w:rPr>
-            <w:noProof/>
-            <w:webHidden/>
-          </w:rPr>
-          <w:t>4</w:t>
-        </w:r>
-        <w:r>
-          <w:rPr>
-            <w:noProof/>
-            <w:webHidden/>
-          </w:rPr>
-          <w:fldChar w:fldCharType="end"/>
-        </w:r>
-      </w:hyperlink>
-    </w:p>
-    <w:p>
-      <w:pPr>
-        <w:pStyle w:val="TM3"/>
-        <w:tabs>
-          <w:tab w:val="left" w:pos="1200"/>
-          <w:tab w:val="right" w:leader="dot" w:pos="9060"/>
-        </w:tabs>
-        <w:rPr>
-          <w:rFonts w:eastAsiaTheme="minorEastAsia" w:cstheme="minorBidi"/>
-          <w:i w:val="0"/>
-          <w:iCs w:val="0"/>
-          <w:noProof/>
-          <w:kern w:val="2"/>
-          <w14:ligatures w14:val="standardContextual"/>
-        </w:rPr>
-      </w:pPr>
-      <w:hyperlink w:anchor="_Toc187668463" w:history="1">
-        <w:r>
-          <w:rPr>
-            <w:rStyle w:val="Lienhypertexte"/>
-            <w:noProof/>
-          </w:rPr>
-          <w:t>4.2.1</w:t>
-        </w:r>
-        <w:r>
-          <w:rPr>
-            <w:rFonts w:eastAsiaTheme="minorEastAsia" w:cstheme="minorBidi"/>
-            <w:i w:val="0"/>
-            <w:iCs w:val="0"/>
-            <w:noProof/>
-            <w:kern w:val="2"/>
-            <w14:ligatures w14:val="standardContextual"/>
-          </w:rPr>
-          <w:tab/>
-        </w:r>
-        <w:r>
-          <w:rPr>
-            <w:rStyle w:val="Lienhypertexte"/>
-            <w:noProof/>
-          </w:rPr>
-          <w:t>ConnectLinuxSSH.zip</w:t>
-        </w:r>
-        <w:r>
-          <w:rPr>
-            <w:noProof/>
-            <w:webHidden/>
-          </w:rPr>
-          <w:tab/>
-        </w:r>
-        <w:r>
-          <w:rPr>
-            <w:noProof/>
-            <w:webHidden/>
-          </w:rPr>
-          <w:fldChar w:fldCharType="begin"/>
-        </w:r>
-        <w:r>
-          <w:rPr>
-            <w:noProof/>
-            <w:webHidden/>
-          </w:rPr>
-          <w:instrText xml:space="preserve"> PAGEREF _Toc187668463 \h </w:instrText>
-        </w:r>
-        <w:r>
-          <w:rPr>
-            <w:noProof/>
-            <w:webHidden/>
-          </w:rPr>
-        </w:r>
-        <w:r>
-          <w:rPr>
-            <w:noProof/>
-            <w:webHidden/>
-          </w:rPr>
-          <w:fldChar w:fldCharType="separate"/>
-        </w:r>
-        <w:r>
-          <w:rPr>
-            <w:noProof/>
-            <w:webHidden/>
-          </w:rPr>
-          <w:t>4</w:t>
-        </w:r>
-        <w:r>
-          <w:rPr>
-            <w:noProof/>
-            <w:webHidden/>
-          </w:rPr>
-          <w:fldChar w:fldCharType="end"/>
-        </w:r>
-      </w:hyperlink>
-    </w:p>
-    <w:p>
-      <w:pPr>
-        <w:pStyle w:val="TM3"/>
-        <w:tabs>
-          <w:tab w:val="left" w:pos="1200"/>
-          <w:tab w:val="right" w:leader="dot" w:pos="9060"/>
-        </w:tabs>
-        <w:rPr>
-          <w:rFonts w:eastAsiaTheme="minorEastAsia" w:cstheme="minorBidi"/>
-          <w:i w:val="0"/>
-          <w:iCs w:val="0"/>
-          <w:noProof/>
-          <w:kern w:val="2"/>
-          <w14:ligatures w14:val="standardContextual"/>
-        </w:rPr>
-      </w:pPr>
-      <w:hyperlink w:anchor="_Toc187668464" w:history="1">
-        <w:r>
-          <w:rPr>
-            <w:rStyle w:val="Lienhypertexte"/>
-            <w:noProof/>
-          </w:rPr>
-          <w:t>4.2.2</w:t>
-        </w:r>
-        <w:r>
-          <w:rPr>
-            <w:rFonts w:eastAsiaTheme="minorEastAsia" w:cstheme="minorBidi"/>
-            <w:i w:val="0"/>
-            <w:iCs w:val="0"/>
-            <w:noProof/>
-            <w:kern w:val="2"/>
-            <w14:ligatures w14:val="standardContextual"/>
-          </w:rPr>
-          <w:tab/>
-        </w:r>
-        <w:r>
-          <w:rPr>
-            <w:rStyle w:val="Lienhypertexte"/>
-            <w:noProof/>
-          </w:rPr>
-          <w:t>ExportedTemplate-rg-amizeq.zip</w:t>
-        </w:r>
-        <w:r>
-          <w:rPr>
-            <w:noProof/>
-            <w:webHidden/>
-          </w:rPr>
-          <w:tab/>
-        </w:r>
-        <w:r>
-          <w:rPr>
-            <w:noProof/>
-            <w:webHidden/>
-          </w:rPr>
-          <w:fldChar w:fldCharType="begin"/>
-        </w:r>
-        <w:r>
-          <w:rPr>
-            <w:noProof/>
-            <w:webHidden/>
-          </w:rPr>
-          <w:instrText xml:space="preserve"> PAGEREF _Toc187668464 \h </w:instrText>
-        </w:r>
-        <w:r>
-          <w:rPr>
-            <w:noProof/>
-            <w:webHidden/>
-          </w:rPr>
-        </w:r>
-        <w:r>
-          <w:rPr>
-            <w:noProof/>
-            <w:webHidden/>
-          </w:rPr>
-          <w:fldChar w:fldCharType="separate"/>
-        </w:r>
-        <w:r>
-          <w:rPr>
-            <w:noProof/>
-            <w:webHidden/>
-          </w:rPr>
-          <w:t>4</w:t>
-        </w:r>
-        <w:r>
-          <w:rPr>
-            <w:noProof/>
-            <w:webHidden/>
-          </w:rPr>
-          <w:fldChar w:fldCharType="end"/>
-        </w:r>
-      </w:hyperlink>
-    </w:p>
-    <w:p>
-      <w:pPr>
-        <w:pStyle w:val="TM3"/>
-        <w:tabs>
-          <w:tab w:val="left" w:pos="1200"/>
-          <w:tab w:val="right" w:leader="dot" w:pos="9060"/>
-        </w:tabs>
-        <w:rPr>
-          <w:rFonts w:eastAsiaTheme="minorEastAsia" w:cstheme="minorBidi"/>
-          <w:i w:val="0"/>
-          <w:iCs w:val="0"/>
-          <w:noProof/>
-          <w:kern w:val="2"/>
-          <w14:ligatures w14:val="standardContextual"/>
-        </w:rPr>
-      </w:pPr>
-      <w:hyperlink w:anchor="_Toc187668465" w:history="1">
-        <w:r>
-          <w:rPr>
-            <w:rStyle w:val="Lienhypertexte"/>
-            <w:noProof/>
-          </w:rPr>
-          <w:t>4.2.3</w:t>
-        </w:r>
-        <w:r>
-          <w:rPr>
-            <w:rFonts w:eastAsiaTheme="minorEastAsia" w:cstheme="minorBidi"/>
-            <w:i w:val="0"/>
-            <w:iCs w:val="0"/>
-            <w:noProof/>
-            <w:kern w:val="2"/>
-            <w14:ligatures w14:val="standardContextual"/>
-          </w:rPr>
-          <w:tab/>
-        </w:r>
-        <w:r>
-          <w:rPr>
-            <w:rStyle w:val="Lienhypertexte"/>
-            <w:noProof/>
-          </w:rPr>
-          <w:t>ServeurWebLinux.zip</w:t>
-        </w:r>
-        <w:r>
-          <w:rPr>
-            <w:noProof/>
-            <w:webHidden/>
-          </w:rPr>
-          <w:tab/>
-        </w:r>
-        <w:r>
-          <w:rPr>
-            <w:noProof/>
-            <w:webHidden/>
-          </w:rPr>
-          <w:fldChar w:fldCharType="begin"/>
-        </w:r>
-        <w:r>
-          <w:rPr>
-            <w:noProof/>
-            <w:webHidden/>
-          </w:rPr>
-          <w:instrText xml:space="preserve"> PAGEREF _Toc187668465 \h </w:instrText>
-        </w:r>
-        <w:r>
-          <w:rPr>
-            <w:noProof/>
-            <w:webHidden/>
-          </w:rPr>
-        </w:r>
-        <w:r>
-          <w:rPr>
-            <w:noProof/>
-            <w:webHidden/>
-          </w:rPr>
-          <w:fldChar w:fldCharType="separate"/>
-        </w:r>
-        <w:r>
-          <w:rPr>
-            <w:noProof/>
-            <w:webHidden/>
-          </w:rPr>
-          <w:t>4</w:t>
-        </w:r>
-        <w:r>
-          <w:rPr>
-            <w:noProof/>
-            <w:webHidden/>
-          </w:rPr>
-          <w:fldChar w:fldCharType="end"/>
-        </w:r>
-      </w:hyperlink>
-    </w:p>
-    <w:p>
-      <w:pPr>
-        <w:pStyle w:val="TM10"/>
-        <w:tabs>
-          <w:tab w:val="left" w:pos="400"/>
-          <w:tab w:val="right" w:leader="dot" w:pos="9060"/>
-        </w:tabs>
-        <w:rPr>
-          <w:rFonts w:eastAsiaTheme="minorEastAsia" w:cstheme="minorBidi"/>
-          <w:b w:val="0"/>
-          <w:bCs w:val="0"/>
-          <w:caps w:val="0"/>
-          <w:noProof/>
-          <w:kern w:val="2"/>
-          <w14:ligatures w14:val="standardContextual"/>
-        </w:rPr>
-      </w:pPr>
-      <w:hyperlink w:anchor="_Toc187668466" w:history="1">
-        <w:r>
-          <w:rPr>
-            <w:rStyle w:val="Lienhypertexte"/>
-            <w:noProof/>
-          </w:rPr>
-          <w:t>5</w:t>
-        </w:r>
-        <w:r>
-          <w:rPr>
-            <w:rFonts w:eastAsiaTheme="minorEastAsia" w:cstheme="minorBidi"/>
-            <w:b w:val="0"/>
-            <w:bCs w:val="0"/>
-            <w:caps w:val="0"/>
-            <w:noProof/>
-            <w:kern w:val="2"/>
-            <w14:ligatures w14:val="standardContextual"/>
-          </w:rPr>
-          <w:tab/>
-        </w:r>
-        <w:r>
-          <w:rPr>
-            <w:rStyle w:val="Lienhypertexte"/>
-            <w:noProof/>
-          </w:rPr>
-          <w:t>Références</w:t>
-        </w:r>
-        <w:r>
-          <w:rPr>
-            <w:noProof/>
-            <w:webHidden/>
-          </w:rPr>
-          <w:tab/>
-        </w:r>
-        <w:r>
-          <w:rPr>
-            <w:noProof/>
-            <w:webHidden/>
-          </w:rPr>
-          <w:fldChar w:fldCharType="begin"/>
-        </w:r>
-        <w:r>
-          <w:rPr>
-            <w:noProof/>
-            <w:webHidden/>
-          </w:rPr>
-          <w:instrText xml:space="preserve"> PAGEREF _Toc187668466 \h </w:instrText>
-        </w:r>
-        <w:r>
-          <w:rPr>
-            <w:noProof/>
-            <w:webHidden/>
-          </w:rPr>
-        </w:r>
-        <w:r>
-          <w:rPr>
-            <w:noProof/>
-            <w:webHidden/>
-          </w:rPr>
-          <w:fldChar w:fldCharType="separate"/>
-        </w:r>
-        <w:r>
-          <w:rPr>
-            <w:noProof/>
-            <w:webHidden/>
-          </w:rPr>
-          <w:t>4</w:t>
-        </w:r>
-        <w:r>
-          <w:rPr>
-            <w:noProof/>
-            <w:webHidden/>
-          </w:rPr>
-          <w:fldChar w:fldCharType="end"/>
-        </w:r>
-      </w:hyperlink>
-    </w:p>
-    <w:p>
-      <w:pPr>
-        <w:pStyle w:val="TM2"/>
-        <w:tabs>
-          <w:tab w:val="left" w:pos="800"/>
-          <w:tab w:val="right" w:leader="dot" w:pos="9060"/>
-        </w:tabs>
-        <w:rPr>
-          <w:rFonts w:eastAsiaTheme="minorEastAsia" w:cstheme="minorBidi"/>
-          <w:smallCaps w:val="0"/>
-          <w:noProof/>
-          <w:kern w:val="2"/>
-          <w14:ligatures w14:val="standardContextual"/>
-        </w:rPr>
-      </w:pPr>
-      <w:hyperlink w:anchor="_Toc187668467" w:history="1">
-        <w:r>
-          <w:rPr>
-            <w:rStyle w:val="Lienhypertexte"/>
-            <w:noProof/>
-          </w:rPr>
-          <w:t>5.1</w:t>
-        </w:r>
-        <w:r>
-          <w:rPr>
-            <w:rFonts w:eastAsiaTheme="minorEastAsia" w:cstheme="minorBidi"/>
-            <w:smallCaps w:val="0"/>
-            <w:noProof/>
-            <w:kern w:val="2"/>
-            <w14:ligatures w14:val="standardContextual"/>
-          </w:rPr>
-          <w:tab/>
-        </w:r>
-        <w:r>
-          <w:rPr>
-            <w:rStyle w:val="Lienhypertexte"/>
-            <w:noProof/>
-          </w:rPr>
-          <w:t>Convention de nommage</w:t>
-        </w:r>
-        <w:r>
-          <w:rPr>
-            <w:noProof/>
-            <w:webHidden/>
-          </w:rPr>
-          <w:tab/>
-        </w:r>
-        <w:r>
-          <w:rPr>
-            <w:noProof/>
-            <w:webHidden/>
-          </w:rPr>
-          <w:fldChar w:fldCharType="begin"/>
-        </w:r>
-        <w:r>
-          <w:rPr>
-            <w:noProof/>
-            <w:webHidden/>
-          </w:rPr>
-          <w:instrText xml:space="preserve"> PAGEREF _Toc187668467 \h </w:instrText>
-        </w:r>
-        <w:r>
-          <w:rPr>
-            <w:noProof/>
-            <w:webHidden/>
-          </w:rPr>
-        </w:r>
-        <w:r>
-          <w:rPr>
-            <w:noProof/>
-            <w:webHidden/>
-          </w:rPr>
-          <w:fldChar w:fldCharType="separate"/>
-        </w:r>
-        <w:r>
-          <w:rPr>
-            <w:noProof/>
-            <w:webHidden/>
-          </w:rPr>
-          <w:t>4</w:t>
-        </w:r>
-        <w:r>
-          <w:rPr>
-            <w:noProof/>
-            <w:webHidden/>
-          </w:rPr>
-          <w:fldChar w:fldCharType="end"/>
-        </w:r>
-      </w:hyperlink>
-    </w:p>
-    <w:p>
-      <w:pPr>
-        <w:pStyle w:val="TM2"/>
-        <w:tabs>
-          <w:tab w:val="left" w:pos="800"/>
-          <w:tab w:val="right" w:leader="dot" w:pos="9060"/>
-        </w:tabs>
-        <w:rPr>
-          <w:rFonts w:eastAsiaTheme="minorEastAsia" w:cstheme="minorBidi"/>
-          <w:smallCaps w:val="0"/>
-          <w:noProof/>
-          <w:kern w:val="2"/>
-          <w14:ligatures w14:val="standardContextual"/>
-        </w:rPr>
-      </w:pPr>
-      <w:hyperlink w:anchor="_Toc187668468" w:history="1">
-        <w:r>
-          <w:rPr>
-            <w:rStyle w:val="Lienhypertexte"/>
-            <w:noProof/>
-          </w:rPr>
-          <w:t>5.2</w:t>
-        </w:r>
-        <w:r>
-          <w:rPr>
-            <w:rFonts w:eastAsiaTheme="minorEastAsia" w:cstheme="minorBidi"/>
-            <w:smallCaps w:val="0"/>
-            <w:noProof/>
-            <w:kern w:val="2"/>
-            <w14:ligatures w14:val="standardContextual"/>
-          </w:rPr>
-          <w:tab/>
-        </w:r>
-        <w:r>
-          <w:rPr>
-            <w:rStyle w:val="Lienhypertexte"/>
-            <w:noProof/>
-          </w:rPr>
-          <w:t>Activité 8 (Serveur web Linux)</w:t>
-        </w:r>
-        <w:r>
-          <w:rPr>
-            <w:noProof/>
-            <w:webHidden/>
-          </w:rPr>
-          <w:tab/>
-        </w:r>
-        <w:r>
-          <w:rPr>
-            <w:noProof/>
-            <w:webHidden/>
-          </w:rPr>
-          <w:fldChar w:fldCharType="begin"/>
-        </w:r>
-        <w:r>
-          <w:rPr>
-            <w:noProof/>
-            <w:webHidden/>
-          </w:rPr>
-          <w:instrText xml:space="preserve"> PAGEREF _Toc187668468 \h </w:instrText>
-        </w:r>
-        <w:r>
-          <w:rPr>
-            <w:noProof/>
-            <w:webHidden/>
-          </w:rPr>
-        </w:r>
-        <w:r>
-          <w:rPr>
-            <w:noProof/>
-            <w:webHidden/>
-          </w:rPr>
-          <w:fldChar w:fldCharType="separate"/>
-        </w:r>
-        <w:r>
-          <w:rPr>
-            <w:noProof/>
-            <w:webHidden/>
-          </w:rPr>
-          <w:t>4</w:t>
         </w:r>
         <w:r>
           <w:rPr>
@@ -2000,7 +816,7 @@
       <w:pPr>
         <w:pStyle w:val="Titre1"/>
       </w:pPr>
-      <w:bookmarkStart w:id="1" w:name="_Toc187668450"/>
+      <w:bookmarkStart w:id="1" w:name="_Toc187674066"/>
       <w:r>
         <w:lastRenderedPageBreak/>
         <w:t>Introduction</w:t>
@@ -2011,7 +827,7 @@
       <w:pPr>
         <w:pStyle w:val="Titre2"/>
       </w:pPr>
-      <w:bookmarkStart w:id="2" w:name="_Toc187668451"/>
+      <w:bookmarkStart w:id="2" w:name="_Toc187674067"/>
       <w:r>
         <w:t>Titre</w:t>
       </w:r>
@@ -2029,7 +845,7 @@
       <w:pPr>
         <w:pStyle w:val="Titre2"/>
       </w:pPr>
-      <w:bookmarkStart w:id="3" w:name="_Toc187668452"/>
+      <w:bookmarkStart w:id="3" w:name="_Toc187674068"/>
       <w:r>
         <w:t>Objectif</w:t>
       </w:r>
@@ -2067,20 +883,159 @@
     </w:p>
     <w:p>
       <w:pPr>
-        <w:pStyle w:val="Retraitcorpsdetexte"/>
-      </w:pPr>
+        <w:pStyle w:val="Titre1"/>
+      </w:pPr>
+      <w:r>
+        <w:t>Installation Serveurs</w:t>
+      </w:r>
     </w:p>
     <w:p>
       <w:pPr>
-        <w:pStyle w:val="Retraitcorpsdetexte3"/>
-      </w:pPr>
+        <w:pStyle w:val="Titre2"/>
+      </w:pPr>
+      <w:r>
+        <w:t xml:space="preserve">Windows Server 2022 </w:t>
+      </w:r>
+      <w:proofErr w:type="spellStart"/>
+      <w:r>
+        <w:t>Core</w:t>
+      </w:r>
+      <w:proofErr w:type="spellEnd"/>
     </w:p>
     <w:p>
       <w:pPr>
+        <w:pStyle w:val="Retraitcorpsdetexte"/>
+      </w:pPr>
+      <w:r>
+        <w:drawing>
+          <wp:inline distT="0" distB="0" distL="0" distR="0" wp14:anchorId="695E2BF9" wp14:editId="34FA3EE3">
+            <wp:extent cx="4980576" cy="2856191"/>
+            <wp:effectExtent l="0" t="0" r="0" b="1905"/>
+            <wp:docPr id="1" name="Image 1"/>
+            <wp:cNvGraphicFramePr>
+              <a:graphicFrameLocks xmlns:a="http://schemas.openxmlformats.org/drawingml/2006/main" noChangeAspect="1"/>
+            </wp:cNvGraphicFramePr>
+            <a:graphic xmlns:a="http://schemas.openxmlformats.org/drawingml/2006/main">
+              <a:graphicData uri="http://schemas.openxmlformats.org/drawingml/2006/picture">
+                <pic:pic xmlns:pic="http://schemas.openxmlformats.org/drawingml/2006/picture">
+                  <pic:nvPicPr>
+                    <pic:cNvPr id="1" name="Image 1"/>
+                    <pic:cNvPicPr/>
+                  </pic:nvPicPr>
+                  <pic:blipFill>
+                    <a:blip r:embed="rId13">
+                      <a:extLst>
+                        <a:ext uri="{28A0092B-C50C-407E-A947-70E740481C1C}">
+                          <a14:useLocalDpi xmlns:a14="http://schemas.microsoft.com/office/drawing/2010/main" val="0"/>
+                        </a:ext>
+                      </a:extLst>
+                    </a:blip>
+                    <a:srcRect t="4" b="4"/>
+                    <a:stretch>
+                      <a:fillRect/>
+                    </a:stretch>
+                  </pic:blipFill>
+                  <pic:spPr bwMode="auto">
+                    <a:xfrm>
+                      <a:off x="0" y="0"/>
+                      <a:ext cx="4980576" cy="2856191"/>
+                    </a:xfrm>
+                    <a:prstGeom prst="rect">
+                      <a:avLst/>
+                    </a:prstGeom>
+                    <a:ln>
+                      <a:noFill/>
+                    </a:ln>
+                    <a:extLst>
+                      <a:ext uri="{53640926-AAD7-44D8-BBD7-CCE9431645EC}">
+                        <a14:shadowObscured xmlns:a14="http://schemas.microsoft.com/office/drawing/2010/main"/>
+                      </a:ext>
+                    </a:extLst>
+                  </pic:spPr>
+                </pic:pic>
+              </a:graphicData>
+            </a:graphic>
+          </wp:inline>
+        </w:drawing>
+      </w:r>
+    </w:p>
+    <w:p>
+      <w:pPr>
+        <w:pStyle w:val="Retraitcorpsdetexte"/>
+      </w:pPr>
+      <w:r>
+        <w:drawing>
+          <wp:inline distT="0" distB="0" distL="0" distR="0" wp14:anchorId="3FAE3584" wp14:editId="5218FDC6">
+            <wp:extent cx="4914900" cy="2490868"/>
+            <wp:effectExtent l="0" t="0" r="0" b="5080"/>
+            <wp:docPr id="3" name="Image 3"/>
+            <wp:cNvGraphicFramePr>
+              <a:graphicFrameLocks xmlns:a="http://schemas.openxmlformats.org/drawingml/2006/main" noChangeAspect="1"/>
+            </wp:cNvGraphicFramePr>
+            <a:graphic xmlns:a="http://schemas.openxmlformats.org/drawingml/2006/main">
+              <a:graphicData uri="http://schemas.openxmlformats.org/drawingml/2006/picture">
+                <pic:pic xmlns:pic="http://schemas.openxmlformats.org/drawingml/2006/picture">
+                  <pic:nvPicPr>
+                    <pic:cNvPr id="1" name=""/>
+                    <pic:cNvPicPr/>
+                  </pic:nvPicPr>
+                  <pic:blipFill rotWithShape="1">
+                    <a:blip r:embed="rId14"/>
+                    <a:srcRect r="275"/>
+                    <a:stretch/>
+                  </pic:blipFill>
+                  <pic:spPr bwMode="auto">
+                    <a:xfrm>
+                      <a:off x="0" y="0"/>
+                      <a:ext cx="4923406" cy="2495179"/>
+                    </a:xfrm>
+                    <a:prstGeom prst="rect">
+                      <a:avLst/>
+                    </a:prstGeom>
+                    <a:ln>
+                      <a:noFill/>
+                    </a:ln>
+                    <a:extLst>
+                      <a:ext uri="{53640926-AAD7-44D8-BBD7-CCE9431645EC}">
+                        <a14:shadowObscured xmlns:a14="http://schemas.microsoft.com/office/drawing/2010/main"/>
+                      </a:ext>
+                    </a:extLst>
+                  </pic:spPr>
+                </pic:pic>
+              </a:graphicData>
+            </a:graphic>
+          </wp:inline>
+        </w:drawing>
+      </w:r>
+    </w:p>
+    <w:p>
+      <w:pPr>
+        <w:pStyle w:val="Retraitcorpsdetexte"/>
+      </w:pPr>
+    </w:p>
+    <w:p>
+      <w:pPr>
+        <w:pStyle w:val="Titre2"/>
+      </w:pPr>
+      <w:r>
+        <w:t xml:space="preserve">Windows Server 2022 </w:t>
+      </w:r>
+      <w:r>
+        <w:t>Desktop</w:t>
+      </w:r>
+    </w:p>
+    <w:p>
+      <w:pPr>
+        <w:pStyle w:val="Retraitcorpsdetexte3"/>
+      </w:pPr>
+    </w:p>
+    <w:p>
+      <w:pPr>
         <w:pStyle w:val="Titre1"/>
       </w:pPr>
-      <w:bookmarkStart w:id="4" w:name="_Toc187668453"/>
+      <w:bookmarkStart w:id="4" w:name="_Toc187674069"/>
       <w:r>
+        <w:lastRenderedPageBreak/>
         <w:t>Problèmes rencontrés</w:t>
       </w:r>
       <w:bookmarkEnd w:id="4"/>
@@ -2095,7 +1050,7 @@
       <w:pPr>
         <w:pStyle w:val="Titre1"/>
       </w:pPr>
-      <w:bookmarkStart w:id="5" w:name="_Toc187668455"/>
+      <w:bookmarkStart w:id="5" w:name="_Toc187674070"/>
       <w:r>
         <w:t>Conclusion</w:t>
       </w:r>
@@ -2110,21 +1065,55 @@
       <w:pPr>
         <w:pStyle w:val="Titre1"/>
       </w:pPr>
+      <w:bookmarkStart w:id="6" w:name="_Toc187674071"/>
       <w:r>
         <w:t>Sources</w:t>
       </w:r>
       <w:r>
         <w:t xml:space="preserve"> &amp; Aides</w:t>
       </w:r>
+      <w:bookmarkEnd w:id="6"/>
     </w:p>
     <w:p>
       <w:pPr>
-        <w:pStyle w:val="Retraitcorpsdetexte"/>
+        <w:pStyle w:val="Corpsdetexte"/>
+      </w:pPr>
+      <w:hyperlink r:id="rId15" w:history="1">
+        <w:r>
+          <w:rPr>
+            <w:rStyle w:val="Lienhypertexte"/>
+          </w:rPr>
+          <w:t xml:space="preserve">Installation </w:t>
+        </w:r>
+        <w:proofErr w:type="spellStart"/>
+        <w:r>
+          <w:rPr>
+            <w:rStyle w:val="Lienhypertexte"/>
+          </w:rPr>
+          <w:t>Core</w:t>
+        </w:r>
+        <w:proofErr w:type="spellEnd"/>
+      </w:hyperlink>
+      <w:r>
+        <w:t xml:space="preserve"> – Installation de Windows Server 2022 </w:t>
+      </w:r>
+      <w:proofErr w:type="spellStart"/>
+      <w:r>
+        <w:t>Core</w:t>
+      </w:r>
+      <w:proofErr w:type="spellEnd"/>
+      <w:r>
+        <w:t>, Machine 1</w:t>
+      </w:r>
+    </w:p>
+    <w:p>
+      <w:pPr>
+        <w:pStyle w:val="Corpsdetexte"/>
       </w:pPr>
     </w:p>
     <w:sectPr>
-      <w:headerReference w:type="default" r:id="rId13"/>
-      <w:footerReference w:type="default" r:id="rId14"/>
+      <w:headerReference w:type="default" r:id="rId16"/>
+      <w:footerReference w:type="default" r:id="rId17"/>
       <w:pgSz w:w="11906" w:h="16838" w:code="9"/>
       <w:pgMar w:top="1418" w:right="1418" w:bottom="1418" w:left="1418" w:header="709" w:footer="709" w:gutter="0"/>
       <w:cols w:space="708"/>
@@ -2334,7 +1323,7 @@
         <v:path o:extrusionok="f" gradientshapeok="t" o:connecttype="rect"/>
         <o:lock v:ext="edit" aspectratio="t"/>
       </v:shapetype>
-      <v:shape id="_x0000_i1045" type="#_x0000_t75" style="width:11.25pt;height:11.25pt" o:bullet="t">
+      <v:shape id="_x0000_i1039" type="#_x0000_t75" style="width:11.25pt;height:11.25pt" o:bullet="t">
         <v:imagedata r:id="rId1" o:title="BD10263_"/>
       </v:shape>
     </w:pict>
@@ -7203,6 +6192,10 @@
 </file>
 
 <file path=customXml/item1.xml><?xml version="1.0" encoding="utf-8"?>
+<b:Sources xmlns:b="http://schemas.openxmlformats.org/officeDocument/2006/bibliography" xmlns="http://schemas.openxmlformats.org/officeDocument/2006/bibliography" SelectedStyle="\APA.XSL" StyleName="APA"/>
+</file>
+
+<file path=customXml/item2.xml><?xml version="1.0" encoding="utf-8"?>
 <ct:contentTypeSchema xmlns:ct="http://schemas.microsoft.com/office/2006/metadata/contentType" xmlns:ma="http://schemas.microsoft.com/office/2006/metadata/properties/metaAttributes" ct:_="" ma:_="" ma:contentTypeName="Document" ma:contentTypeID="0x010100E529CC47EA4E614CBF50FAFAB9B8F32B" ma:contentTypeVersion="13" ma:contentTypeDescription="Crée un document." ma:contentTypeScope="" ma:versionID="6a4cac78e8e76547514939bcab636e7b">
   <xsd:schema xmlns:xsd="http://www.w3.org/2001/XMLSchema" xmlns:xs="http://www.w3.org/2001/XMLSchema" xmlns:p="http://schemas.microsoft.com/office/2006/metadata/properties" xmlns:ns2="98d92101-24da-4498-9971-a24673344bd8" xmlns:ns3="dfa80de1-e9bb-4cf2-893d-d06220b3971a" targetNamespace="http://schemas.microsoft.com/office/2006/metadata/properties" ma:root="true" ma:fieldsID="a8fdc2b16e66b7bdb77d3717a31ab696" ns2:_="" ns3:_="">
     <xsd:import namespace="98d92101-24da-4498-9971-a24673344bd8"/>
@@ -7425,20 +6418,7 @@
 </ct:contentTypeSchema>
 </file>
 
-<file path=customXml/item2.xml><?xml version="1.0" encoding="utf-8"?>
-<b:Sources xmlns:b="http://schemas.openxmlformats.org/officeDocument/2006/bibliography" xmlns="http://schemas.openxmlformats.org/officeDocument/2006/bibliography" SelectedStyle="\APA.XSL" StyleName="APA"/>
-</file>
-
 <file path=customXml/item3.xml><?xml version="1.0" encoding="utf-8"?>
-<?mso-contentType ?>
-<FormTemplates xmlns="http://schemas.microsoft.com/sharepoint/v3/contenttype/forms">
-  <Display>DocumentLibraryForm</Display>
-  <Edit>DocumentLibraryForm</Edit>
-  <New>DocumentLibraryForm</New>
-</FormTemplates>
-</file>
-
-<file path=customXml/item4.xml><?xml version="1.0" encoding="utf-8"?>
 <p:properties xmlns:p="http://schemas.microsoft.com/office/2006/metadata/properties" xmlns:xsi="http://www.w3.org/2001/XMLSchema-instance" xmlns:pc="http://schemas.microsoft.com/office/infopath/2007/PartnerControls">
   <documentManagement>
     <Total xmlns="98d92101-24da-4498-9971-a24673344bd8" xsi:nil="true"/>
@@ -7450,7 +6430,24 @@
 </p:properties>
 </file>
 
+<file path=customXml/item4.xml><?xml version="1.0" encoding="utf-8"?>
+<?mso-contentType ?>
+<FormTemplates xmlns="http://schemas.microsoft.com/sharepoint/v3/contenttype/forms">
+  <Display>DocumentLibraryForm</Display>
+  <Edit>DocumentLibraryForm</Edit>
+  <New>DocumentLibraryForm</New>
+</FormTemplates>
+</file>
+
 <file path=customXml/itemProps1.xml><?xml version="1.0" encoding="utf-8"?>
+<ds:datastoreItem xmlns:ds="http://schemas.openxmlformats.org/officeDocument/2006/customXml" ds:itemID="{742E9764-2B52-4BB1-A7DC-ADF880092330}">
+  <ds:schemaRefs>
+    <ds:schemaRef ds:uri="http://schemas.openxmlformats.org/officeDocument/2006/bibliography"/>
+  </ds:schemaRefs>
+</ds:datastoreItem>
+</file>
+
+<file path=customXml/itemProps2.xml><?xml version="1.0" encoding="utf-8"?>
 <ds:datastoreItem xmlns:ds="http://schemas.openxmlformats.org/officeDocument/2006/customXml" ds:itemID="{DB88091B-7A0B-40E0-A22E-B64A876609B4}">
   <ds:schemaRefs>
     <ds:schemaRef ds:uri="http://schemas.microsoft.com/office/2006/metadata/contentType"/>
@@ -7469,23 +6466,7 @@
 </ds:datastoreItem>
 </file>
 
-<file path=customXml/itemProps2.xml><?xml version="1.0" encoding="utf-8"?>
-<ds:datastoreItem xmlns:ds="http://schemas.openxmlformats.org/officeDocument/2006/customXml" ds:itemID="{742E9764-2B52-4BB1-A7DC-ADF880092330}">
-  <ds:schemaRefs>
-    <ds:schemaRef ds:uri="http://schemas.openxmlformats.org/officeDocument/2006/bibliography"/>
-  </ds:schemaRefs>
-</ds:datastoreItem>
-</file>
-
 <file path=customXml/itemProps3.xml><?xml version="1.0" encoding="utf-8"?>
-<ds:datastoreItem xmlns:ds="http://schemas.openxmlformats.org/officeDocument/2006/customXml" ds:itemID="{17BB236F-1E40-438F-95F2-06C15F3EF314}">
-  <ds:schemaRefs>
-    <ds:schemaRef ds:uri="http://schemas.microsoft.com/sharepoint/v3/contenttype/forms"/>
-  </ds:schemaRefs>
-</ds:datastoreItem>
-</file>
-
-<file path=customXml/itemProps4.xml><?xml version="1.0" encoding="utf-8"?>
 <ds:datastoreItem xmlns:ds="http://schemas.openxmlformats.org/officeDocument/2006/customXml" ds:itemID="{E4C379ED-99CE-474E-BE51-D6618EB059A5}">
   <ds:schemaRefs>
     <ds:schemaRef ds:uri="http://schemas.microsoft.com/office/2006/metadata/properties"/>
@@ -7494,4 +6475,12 @@
     <ds:schemaRef ds:uri="dfa80de1-e9bb-4cf2-893d-d06220b3971a"/>
   </ds:schemaRefs>
 </ds:datastoreItem>
+</file>
+
+<file path=customXml/itemProps4.xml><?xml version="1.0" encoding="utf-8"?>
+<ds:datastoreItem xmlns:ds="http://schemas.openxmlformats.org/officeDocument/2006/customXml" ds:itemID="{17BB236F-1E40-438F-95F2-06C15F3EF314}">
+  <ds:schemaRefs>
+    <ds:schemaRef ds:uri="http://schemas.microsoft.com/sharepoint/v3/contenttype/forms"/>
+  </ds:schemaRefs>
+</ds:datastoreItem>
 </file>
</xml_diff>